<commit_message>
Added references to the images
</commit_message>
<xml_diff>
--- a/lab1/DubovikNO_956251_MO2_1.docx
+++ b/lab1/DubovikNO_956251_MO2_1.docx
@@ -938,6 +938,7 @@
         <w:t xml:space="preserve"> были показаны с помощью библиотеки </w:t>
       </w:r>
       <w:proofErr w:type="spellStart"/>
+      <w:proofErr w:type="gramStart"/>
       <w:r>
         <w:rPr>
           <w:color w:val="000000"/>
@@ -946,6 +947,14 @@
         <w:t>matplotlib.pyplot</w:t>
       </w:r>
       <w:proofErr w:type="spellEnd"/>
+      <w:proofErr w:type="gramEnd"/>
+      <w:r>
+        <w:rPr>
+          <w:color w:val="000000"/>
+          <w:szCs w:val="28"/>
+        </w:rPr>
+        <w:t>, рисунок 1</w:t>
+      </w:r>
       <w:r>
         <w:rPr>
           <w:color w:val="000000"/>
@@ -1018,6 +1027,38 @@
     <w:p>
       <w:pPr>
         <w:pStyle w:val="21"/>
+        <w:jc w:val="both"/>
+        <w:rPr>
+          <w:szCs w:val="28"/>
+        </w:rPr>
+      </w:pPr>
+    </w:p>
+    <w:p>
+      <w:pPr>
+        <w:pStyle w:val="21"/>
+        <w:jc w:val="center"/>
+        <w:rPr>
+          <w:szCs w:val="28"/>
+        </w:rPr>
+      </w:pPr>
+      <w:r>
+        <w:rPr>
+          <w:szCs w:val="28"/>
+        </w:rPr>
+        <w:t xml:space="preserve">Рисунок 1 – Изображения из </w:t>
+      </w:r>
+      <w:proofErr w:type="spellStart"/>
+      <w:r>
+        <w:rPr>
+          <w:szCs w:val="28"/>
+        </w:rPr>
+        <w:t>датасета</w:t>
+      </w:r>
+      <w:proofErr w:type="spellEnd"/>
+    </w:p>
+    <w:p>
+      <w:pPr>
+        <w:pStyle w:val="21"/>
         <w:ind w:firstLine="709"/>
         <w:jc w:val="both"/>
         <w:rPr>
@@ -1067,7 +1108,25 @@
           <w:sz w:val="28"/>
           <w:szCs w:val="28"/>
         </w:rPr>
-        <w:t>Проверьте, что классы являются сбалансированными, т.е. количество изображений, принадлежащих каждому из классов, примерно одинаково (В данной задаче 10 классов).</w:t>
+        <w:t xml:space="preserve">Проверьте, что классы являются сбалансированными, </w:t>
+      </w:r>
+      <w:proofErr w:type="gramStart"/>
+      <w:r>
+        <w:rPr>
+          <w:color w:val="000000"/>
+          <w:sz w:val="28"/>
+          <w:szCs w:val="28"/>
+        </w:rPr>
+        <w:t>т.е.</w:t>
+      </w:r>
+      <w:proofErr w:type="gramEnd"/>
+      <w:r>
+        <w:rPr>
+          <w:color w:val="000000"/>
+          <w:sz w:val="28"/>
+          <w:szCs w:val="28"/>
+        </w:rPr>
+        <w:t xml:space="preserve"> количество изображений, принадлежащих каждому из классов, примерно одинаково (В данной задаче 10 классов).</w:t>
       </w:r>
     </w:p>
     <w:p>
@@ -1150,6 +1209,7 @@
         <w:t>(</w:t>
       </w:r>
       <w:proofErr w:type="spellStart"/>
+      <w:proofErr w:type="gramStart"/>
       <w:r>
         <w:rPr>
           <w:color w:val="000000"/>
@@ -1159,6 +1219,7 @@
         <w:t>Y,classes</w:t>
       </w:r>
       <w:proofErr w:type="spellEnd"/>
+      <w:proofErr w:type="gramEnd"/>
       <w:r>
         <w:rPr>
           <w:color w:val="000000"/>
@@ -1185,6 +1246,7 @@
           <w:szCs w:val="28"/>
           <w:lang w:val="en-US"/>
         </w:rPr>
+        <w:lastRenderedPageBreak/>
         <w:t xml:space="preserve">    total=</w:t>
       </w:r>
       <w:proofErr w:type="spellStart"/>
@@ -1279,17 +1341,26 @@
           <w:szCs w:val="28"/>
           <w:lang w:val="en-US"/>
         </w:rPr>
-        <w:lastRenderedPageBreak/>
         <w:t xml:space="preserve">        count=</w:t>
       </w:r>
       <w:proofErr w:type="spellStart"/>
-      <w:r>
-        <w:rPr>
-          <w:color w:val="000000"/>
-          <w:szCs w:val="28"/>
-          <w:lang w:val="en-US"/>
-        </w:rPr>
-        <w:t>np.count_nonzero</w:t>
+      <w:proofErr w:type="gramStart"/>
+      <w:r>
+        <w:rPr>
+          <w:color w:val="000000"/>
+          <w:szCs w:val="28"/>
+          <w:lang w:val="en-US"/>
+        </w:rPr>
+        <w:t>np.count</w:t>
+      </w:r>
+      <w:proofErr w:type="gramEnd"/>
+      <w:r>
+        <w:rPr>
+          <w:color w:val="000000"/>
+          <w:szCs w:val="28"/>
+          <w:lang w:val="en-US"/>
+        </w:rPr>
+        <w:t>_nonzero</w:t>
       </w:r>
       <w:proofErr w:type="spellEnd"/>
       <w:r>
@@ -1336,7 +1407,25 @@
           <w:szCs w:val="28"/>
           <w:lang w:val="en-US"/>
         </w:rPr>
-        <w:t xml:space="preserve">        print("{0} : {1:.2f}%".format(classes[</w:t>
+        <w:t xml:space="preserve">        </w:t>
+      </w:r>
+      <w:proofErr w:type="gramStart"/>
+      <w:r>
+        <w:rPr>
+          <w:color w:val="000000"/>
+          <w:szCs w:val="28"/>
+          <w:lang w:val="en-US"/>
+        </w:rPr>
+        <w:t>print(</w:t>
+      </w:r>
+      <w:proofErr w:type="gramEnd"/>
+      <w:r>
+        <w:rPr>
+          <w:color w:val="000000"/>
+          <w:szCs w:val="28"/>
+          <w:lang w:val="en-US"/>
+        </w:rPr>
+        <w:t>"{0} : {1:.2f}%".format(classes[</w:t>
       </w:r>
       <w:proofErr w:type="spellStart"/>
       <w:r>
@@ -1391,7 +1480,7 @@
           <w:color w:val="000000"/>
           <w:szCs w:val="28"/>
         </w:rPr>
-        <w:t>:</w:t>
+        <w:t>, рисунок 2.</w:t>
       </w:r>
     </w:p>
     <w:p>
@@ -1464,6 +1553,35 @@
     <w:p>
       <w:pPr>
         <w:pStyle w:val="21"/>
+        <w:jc w:val="center"/>
+        <w:rPr>
+          <w:b/>
+          <w:bCs/>
+          <w:color w:val="000000"/>
+          <w:szCs w:val="28"/>
+        </w:rPr>
+      </w:pPr>
+    </w:p>
+    <w:p>
+      <w:pPr>
+        <w:pStyle w:val="21"/>
+        <w:jc w:val="center"/>
+        <w:rPr>
+          <w:color w:val="000000"/>
+          <w:szCs w:val="28"/>
+        </w:rPr>
+      </w:pPr>
+      <w:r>
+        <w:rPr>
+          <w:color w:val="000000"/>
+          <w:szCs w:val="28"/>
+        </w:rPr>
+        <w:t>Рисунок 2 – Результат проверки на сбалансированность классов</w:t>
+      </w:r>
+    </w:p>
+    <w:p>
+      <w:pPr>
+        <w:pStyle w:val="21"/>
         <w:ind w:firstLine="709"/>
         <w:jc w:val="both"/>
         <w:rPr>
@@ -1727,7 +1845,16 @@
           <w:szCs w:val="28"/>
           <w:lang w:val="en-US"/>
         </w:rPr>
-        <w:t>split_dataset</w:t>
+        <w:t>split_</w:t>
+      </w:r>
+      <w:proofErr w:type="gramStart"/>
+      <w:r>
+        <w:rPr>
+          <w:color w:val="000000"/>
+          <w:szCs w:val="28"/>
+          <w:lang w:val="en-US"/>
+        </w:rPr>
+        <w:t>dataset</w:t>
       </w:r>
       <w:proofErr w:type="spellEnd"/>
       <w:r>
@@ -1739,6 +1866,7 @@
         <w:t>(</w:t>
       </w:r>
       <w:proofErr w:type="spellStart"/>
+      <w:proofErr w:type="gramEnd"/>
       <w:r>
         <w:rPr>
           <w:color w:val="000000"/>
@@ -1951,13 +2079,23 @@
         <w:t xml:space="preserve">    p=</w:t>
       </w:r>
       <w:proofErr w:type="spellStart"/>
-      <w:r>
-        <w:rPr>
-          <w:color w:val="000000"/>
-          <w:szCs w:val="28"/>
-          <w:lang w:val="en-US"/>
-        </w:rPr>
-        <w:t>np.random.permutation</w:t>
+      <w:proofErr w:type="gramStart"/>
+      <w:r>
+        <w:rPr>
+          <w:color w:val="000000"/>
+          <w:szCs w:val="28"/>
+          <w:lang w:val="en-US"/>
+        </w:rPr>
+        <w:t>np.random</w:t>
+      </w:r>
+      <w:proofErr w:type="gramEnd"/>
+      <w:r>
+        <w:rPr>
+          <w:color w:val="000000"/>
+          <w:szCs w:val="28"/>
+          <w:lang w:val="en-US"/>
+        </w:rPr>
+        <w:t>.permutation</w:t>
       </w:r>
       <w:proofErr w:type="spellEnd"/>
       <w:r>
@@ -2037,6 +2175,7 @@
         <w:t>=</w:t>
       </w:r>
       <w:proofErr w:type="spellStart"/>
+      <w:proofErr w:type="gramStart"/>
       <w:r>
         <w:rPr>
           <w:color w:val="000000"/>
@@ -2046,6 +2185,7 @@
         <w:t>np.hsplit</w:t>
       </w:r>
       <w:proofErr w:type="spellEnd"/>
+      <w:proofErr w:type="gramEnd"/>
       <w:r>
         <w:rPr>
           <w:color w:val="000000"/>
@@ -2111,6 +2251,7 @@
         <w:t>=</w:t>
       </w:r>
       <w:proofErr w:type="spellStart"/>
+      <w:proofErr w:type="gramStart"/>
       <w:r>
         <w:rPr>
           <w:color w:val="000000"/>
@@ -2120,6 +2261,7 @@
         <w:t>np.hsplit</w:t>
       </w:r>
       <w:proofErr w:type="spellEnd"/>
+      <w:proofErr w:type="gramEnd"/>
       <w:r>
         <w:rPr>
           <w:color w:val="000000"/>
@@ -2164,7 +2306,25 @@
           <w:szCs w:val="28"/>
           <w:lang w:val="en-US"/>
         </w:rPr>
-        <w:t xml:space="preserve">    return X_split[0],X_split[1],X_split[2],Y_split[0],Y_split[1],Y_split[2]</w:t>
+        <w:t xml:space="preserve">    return X_split[0</w:t>
+      </w:r>
+      <w:proofErr w:type="gramStart"/>
+      <w:r>
+        <w:rPr>
+          <w:color w:val="000000"/>
+          <w:szCs w:val="28"/>
+          <w:lang w:val="en-US"/>
+        </w:rPr>
+        <w:t>],X</w:t>
+      </w:r>
+      <w:proofErr w:type="gramEnd"/>
+      <w:r>
+        <w:rPr>
+          <w:color w:val="000000"/>
+          <w:szCs w:val="28"/>
+          <w:lang w:val="en-US"/>
+        </w:rPr>
+        <w:t>_split[1],X_split[2],Y_split[0],Y_split[1],Y_split[2]</w:t>
       </w:r>
     </w:p>
     <w:p>
@@ -2251,6 +2411,7 @@
         </w:rPr>
         <w:t>(</w:t>
       </w:r>
+      <w:proofErr w:type="gramStart"/>
       <w:r>
         <w:rPr>
           <w:color w:val="000000"/>
@@ -2274,6 +2435,7 @@
         </w:rPr>
         <w:t>Y</w:t>
       </w:r>
+      <w:proofErr w:type="gramEnd"/>
       <w:r>
         <w:rPr>
           <w:color w:val="000000"/>
@@ -2287,6 +2449,20 @@
         <w:pStyle w:val="21"/>
         <w:jc w:val="both"/>
         <w:rPr>
+          <w:b/>
+          <w:bCs/>
+          <w:color w:val="000000"/>
+          <w:szCs w:val="28"/>
+        </w:rPr>
+      </w:pPr>
+    </w:p>
+    <w:p>
+      <w:pPr>
+        <w:pStyle w:val="21"/>
+        <w:jc w:val="both"/>
+        <w:rPr>
+          <w:b/>
+          <w:bCs/>
           <w:color w:val="000000"/>
           <w:szCs w:val="28"/>
         </w:rPr>
@@ -2323,6 +2499,7 @@
           <w:sz w:val="28"/>
           <w:szCs w:val="28"/>
         </w:rPr>
+        <w:lastRenderedPageBreak/>
         <w:t>Задание 5.</w:t>
       </w:r>
     </w:p>
@@ -2344,16 +2521,7 @@
           <w:sz w:val="28"/>
           <w:szCs w:val="28"/>
         </w:rPr>
-        <w:t xml:space="preserve">Постройте простейший классификатор (например, с помощью логистической регрессии). Постройте график зависимости точности классификатора от размера обучающей выборки (50, 100, 1000, 50000). Для </w:t>
-      </w:r>
-      <w:r>
-        <w:rPr>
-          <w:color w:val="000000"/>
-          <w:sz w:val="28"/>
-          <w:szCs w:val="28"/>
-        </w:rPr>
-        <w:lastRenderedPageBreak/>
-        <w:t xml:space="preserve">построения классификатора можете использовать библиотеку </w:t>
+        <w:t xml:space="preserve">Постройте простейший классификатор (например, с помощью логистической регрессии). Постройте график зависимости точности классификатора от размера обучающей выборки (50, 100, 1000, 50000). Для построения классификатора можете использовать библиотеку </w:t>
       </w:r>
       <w:proofErr w:type="spellStart"/>
       <w:r>
@@ -2441,6 +2609,7 @@
         <w:t xml:space="preserve"> из библиотеки </w:t>
       </w:r>
       <w:proofErr w:type="spellStart"/>
+      <w:proofErr w:type="gramStart"/>
       <w:r>
         <w:rPr>
           <w:sz w:val="28"/>
@@ -2449,6 +2618,7 @@
         <w:t>sklearn.multiclass</w:t>
       </w:r>
       <w:proofErr w:type="spellEnd"/>
+      <w:proofErr w:type="gramEnd"/>
       <w:r>
         <w:rPr>
           <w:sz w:val="28"/>
@@ -2502,7 +2672,25 @@
           <w:szCs w:val="28"/>
           <w:lang w:val="en-US"/>
         </w:rPr>
-        <w:t>X_train,Y_train,X_valid,Y_valid</w:t>
+        <w:t>X_</w:t>
+      </w:r>
+      <w:proofErr w:type="gramStart"/>
+      <w:r>
+        <w:rPr>
+          <w:sz w:val="28"/>
+          <w:szCs w:val="28"/>
+          <w:lang w:val="en-US"/>
+        </w:rPr>
+        <w:t>train,Y</w:t>
+      </w:r>
+      <w:proofErr w:type="gramEnd"/>
+      <w:r>
+        <w:rPr>
+          <w:sz w:val="28"/>
+          <w:szCs w:val="28"/>
+          <w:lang w:val="en-US"/>
+        </w:rPr>
+        <w:t>_train,X_valid,Y_valid</w:t>
       </w:r>
       <w:proofErr w:type="spellEnd"/>
       <w:r>
@@ -2532,7 +2720,25 @@
           <w:szCs w:val="28"/>
           <w:lang w:val="en-US"/>
         </w:rPr>
-        <w:t>model=OneVsRestClassifier(LogisticRegression(solver="lbfgs",max_iter=1000)).fit(X_train.T,Y_train.T)</w:t>
+        <w:t>model=</w:t>
+      </w:r>
+      <w:proofErr w:type="gramStart"/>
+      <w:r>
+        <w:rPr>
+          <w:sz w:val="28"/>
+          <w:szCs w:val="28"/>
+          <w:lang w:val="en-US"/>
+        </w:rPr>
+        <w:t>OneVsRestClassifier(</w:t>
+      </w:r>
+      <w:proofErr w:type="gramEnd"/>
+      <w:r>
+        <w:rPr>
+          <w:sz w:val="28"/>
+          <w:szCs w:val="28"/>
+          <w:lang w:val="en-US"/>
+        </w:rPr>
+        <w:t>LogisticRegression(solver="lbfgs",max_iter=1000)).fit(X_train.T,Y_train.T)</w:t>
       </w:r>
     </w:p>
     <w:p>
@@ -2552,7 +2758,25 @@
           <w:szCs w:val="28"/>
           <w:lang w:val="en-US"/>
         </w:rPr>
-        <w:t xml:space="preserve">    print("train score: {}".format(</w:t>
+        <w:t xml:space="preserve">    </w:t>
+      </w:r>
+      <w:proofErr w:type="gramStart"/>
+      <w:r>
+        <w:rPr>
+          <w:sz w:val="28"/>
+          <w:szCs w:val="28"/>
+          <w:lang w:val="en-US"/>
+        </w:rPr>
+        <w:t>print(</w:t>
+      </w:r>
+      <w:proofErr w:type="gramEnd"/>
+      <w:r>
+        <w:rPr>
+          <w:sz w:val="28"/>
+          <w:szCs w:val="28"/>
+          <w:lang w:val="en-US"/>
+        </w:rPr>
+        <w:t>"train score: {}".format(</w:t>
       </w:r>
       <w:proofErr w:type="spellStart"/>
       <w:r>
@@ -2608,7 +2832,25 @@
           <w:szCs w:val="28"/>
           <w:lang w:val="en-US"/>
         </w:rPr>
-        <w:t xml:space="preserve">    print("validation score: {}".format(</w:t>
+        <w:t xml:space="preserve">    </w:t>
+      </w:r>
+      <w:proofErr w:type="gramStart"/>
+      <w:r>
+        <w:rPr>
+          <w:sz w:val="28"/>
+          <w:szCs w:val="28"/>
+          <w:lang w:val="en-US"/>
+        </w:rPr>
+        <w:t>print(</w:t>
+      </w:r>
+      <w:proofErr w:type="gramEnd"/>
+      <w:r>
+        <w:rPr>
+          <w:sz w:val="28"/>
+          <w:szCs w:val="28"/>
+          <w:lang w:val="en-US"/>
+        </w:rPr>
+        <w:t>"validation score: {}".format(</w:t>
       </w:r>
       <w:proofErr w:type="spellStart"/>
       <w:r>
@@ -2719,14 +2961,42 @@
           <w:color w:val="000000"/>
           <w:szCs w:val="28"/>
         </w:rPr>
-        <w:t>Итоги его выполнения на выборках различного размера показаны на изображении ниже.</w:t>
-      </w:r>
-      <w:r>
-        <w:rPr>
-          <w:color w:val="000000"/>
-          <w:szCs w:val="28"/>
-        </w:rPr>
-        <w:t xml:space="preserve"> По данному изображению можно сделать вывод, что чем больше размер обучающей выборки, тем выше будет оценка.</w:t>
+        <w:t xml:space="preserve">Итоги его выполнения на выборках различного размера показаны на </w:t>
+      </w:r>
+      <w:r>
+        <w:rPr>
+          <w:color w:val="000000"/>
+          <w:szCs w:val="28"/>
+        </w:rPr>
+        <w:t>рисунке 3</w:t>
+      </w:r>
+      <w:r>
+        <w:rPr>
+          <w:color w:val="000000"/>
+          <w:szCs w:val="28"/>
+        </w:rPr>
+        <w:t>.</w:t>
+      </w:r>
+      <w:r>
+        <w:rPr>
+          <w:color w:val="000000"/>
+          <w:szCs w:val="28"/>
+        </w:rPr>
+        <w:t xml:space="preserve"> По данному </w:t>
+      </w:r>
+      <w:r>
+        <w:rPr>
+          <w:color w:val="000000"/>
+          <w:szCs w:val="28"/>
+        </w:rPr>
+        <w:t>рисунку</w:t>
+      </w:r>
+      <w:r>
+        <w:rPr>
+          <w:color w:val="000000"/>
+          <w:szCs w:val="28"/>
+        </w:rPr>
+        <w:t xml:space="preserve"> можно сделать вывод, что чем больше размер обучающей выборки, тем выше будет оценка.</w:t>
       </w:r>
     </w:p>
     <w:p>
@@ -2755,6 +3025,7 @@
           <w:szCs w:val="28"/>
           <w:lang w:val="en-US"/>
         </w:rPr>
+        <w:lastRenderedPageBreak/>
         <w:drawing>
           <wp:inline distT="0" distB="0" distL="0" distR="0" wp14:anchorId="09398468" wp14:editId="1DDE661D">
             <wp:extent cx="5940425" cy="5052060"/>
@@ -2790,6 +3061,43 @@
             </a:graphic>
           </wp:inline>
         </w:drawing>
+      </w:r>
+    </w:p>
+    <w:p>
+      <w:pPr>
+        <w:pStyle w:val="21"/>
+        <w:jc w:val="both"/>
+        <w:rPr>
+          <w:szCs w:val="28"/>
+          <w:lang w:val="en-US"/>
+        </w:rPr>
+      </w:pPr>
+    </w:p>
+    <w:p>
+      <w:pPr>
+        <w:pStyle w:val="21"/>
+        <w:jc w:val="center"/>
+        <w:rPr>
+          <w:szCs w:val="28"/>
+        </w:rPr>
+      </w:pPr>
+      <w:r>
+        <w:rPr>
+          <w:szCs w:val="28"/>
+        </w:rPr>
+        <w:t xml:space="preserve">Рисунок 3 – Зависимость точности </w:t>
+      </w:r>
+      <w:r>
+        <w:rPr>
+          <w:szCs w:val="28"/>
+        </w:rPr>
+        <w:t xml:space="preserve">классификатора </w:t>
+      </w:r>
+      <w:r>
+        <w:rPr>
+          <w:szCs w:val="28"/>
+        </w:rPr>
+        <w:t>от размера обучающей выборки</w:t>
       </w:r>
     </w:p>
     <w:sectPr>
@@ -5676,12 +5984,6 @@
 </file>
 
 <file path=customXml/item1.xml><?xml version="1.0" encoding="utf-8"?>
-<p:properties xmlns:p="http://schemas.microsoft.com/office/2006/metadata/properties" xmlns:xsi="http://www.w3.org/2001/XMLSchema-instance" xmlns:pc="http://schemas.microsoft.com/office/infopath/2007/PartnerControls">
-  <documentManagement/>
-</p:properties>
-</file>
-
-<file path=customXml/item2.xml><?xml version="1.0" encoding="utf-8"?>
 <ct:contentTypeSchema xmlns:ct="http://schemas.microsoft.com/office/2006/metadata/contentType" xmlns:ma="http://schemas.microsoft.com/office/2006/metadata/properties/metaAttributes" ct:_="" ma:_="" ma:contentTypeName="Unknown Document Type" ma:contentTypeID="0x010104" ma:contentTypeVersion="0" ma:contentTypeDescription="" ma:contentTypeScope="" ma:versionID="05d83ceaa0bbd2e3bc716e6e66bd857a">
   <xsd:schema xmlns:xsd="http://www.w3.org/2001/XMLSchema" xmlns:xs="http://www.w3.org/2001/XMLSchema" xmlns:p="http://schemas.microsoft.com/office/2006/metadata/properties" targetNamespace="http://schemas.microsoft.com/office/2006/metadata/properties" ma:root="true" ma:fieldsID="b3d69fe45253d5ff147bb69036b756a7">
     <xsd:element name="properties">
@@ -5795,6 +6097,12 @@
 </ct:contentTypeSchema>
 </file>
 
+<file path=customXml/item2.xml><?xml version="1.0" encoding="utf-8"?>
+<p:properties xmlns:p="http://schemas.microsoft.com/office/2006/metadata/properties" xmlns:xsi="http://www.w3.org/2001/XMLSchema-instance" xmlns:pc="http://schemas.microsoft.com/office/infopath/2007/PartnerControls">
+  <documentManagement/>
+</p:properties>
+</file>
+
 <file path=customXml/item3.xml><?xml version="1.0" encoding="utf-8"?>
 <?mso-contentType ?>
 <FormTemplates xmlns="http://schemas.microsoft.com/sharepoint/v3/contenttype/forms">
@@ -5809,15 +6117,6 @@
 </file>
 
 <file path=customXml/itemProps1.xml><?xml version="1.0" encoding="utf-8"?>
-<ds:datastoreItem xmlns:ds="http://schemas.openxmlformats.org/officeDocument/2006/customXml" ds:itemID="{B0BAA579-85D2-4D47-B434-E63D32953899}">
-  <ds:schemaRefs>
-    <ds:schemaRef ds:uri="http://schemas.microsoft.com/office/2006/metadata/properties"/>
-    <ds:schemaRef ds:uri="http://schemas.microsoft.com/office/infopath/2007/PartnerControls"/>
-  </ds:schemaRefs>
-</ds:datastoreItem>
-</file>
-
-<file path=customXml/itemProps2.xml><?xml version="1.0" encoding="utf-8"?>
 <ds:datastoreItem xmlns:ds="http://schemas.openxmlformats.org/officeDocument/2006/customXml" ds:itemID="{6F6279C9-D165-4734-9793-04794CDAC691}">
   <ds:schemaRefs>
     <ds:schemaRef ds:uri="http://schemas.microsoft.com/office/2006/metadata/contentType"/>
@@ -5833,6 +6132,15 @@
 </ds:datastoreItem>
 </file>
 
+<file path=customXml/itemProps2.xml><?xml version="1.0" encoding="utf-8"?>
+<ds:datastoreItem xmlns:ds="http://schemas.openxmlformats.org/officeDocument/2006/customXml" ds:itemID="{B0BAA579-85D2-4D47-B434-E63D32953899}">
+  <ds:schemaRefs>
+    <ds:schemaRef ds:uri="http://schemas.microsoft.com/office/2006/metadata/properties"/>
+    <ds:schemaRef ds:uri="http://schemas.microsoft.com/office/infopath/2007/PartnerControls"/>
+  </ds:schemaRefs>
+</ds:datastoreItem>
+</file>
+
 <file path=customXml/itemProps3.xml><?xml version="1.0" encoding="utf-8"?>
 <ds:datastoreItem xmlns:ds="http://schemas.openxmlformats.org/officeDocument/2006/customXml" ds:itemID="{D541322E-368C-4CAF-B6A7-B6B227612E2F}">
   <ds:schemaRefs>
@@ -5842,7 +6150,7 @@
 </file>
 
 <file path=customXml/itemProps4.xml><?xml version="1.0" encoding="utf-8"?>
-<ds:datastoreItem xmlns:ds="http://schemas.openxmlformats.org/officeDocument/2006/customXml" ds:itemID="{8B11E64C-5E43-4857-BC4F-D928D7CE029B}">
+<ds:datastoreItem xmlns:ds="http://schemas.openxmlformats.org/officeDocument/2006/customXml" ds:itemID="{740F68A2-9F2F-4234-A0B9-1AF84699276D}">
   <ds:schemaRefs>
     <ds:schemaRef ds:uri="http://schemas.openxmlformats.org/officeDocument/2006/bibliography"/>
   </ds:schemaRefs>

</xml_diff>

<commit_message>
Update lab1 and lab2 report
</commit_message>
<xml_diff>
--- a/lab1/DubovikNO_956251_MO2_1.docx
+++ b/lab1/DubovikNO_956251_MO2_1.docx
@@ -976,7 +976,7 @@
     <w:p>
       <w:pPr>
         <w:pStyle w:val="21"/>
-        <w:jc w:val="both"/>
+        <w:jc w:val="center"/>
         <w:rPr>
           <w:szCs w:val="28"/>
         </w:rPr>
@@ -988,10 +988,10 @@
         </w:rPr>
         <w:lastRenderedPageBreak/>
         <w:drawing>
-          <wp:inline distT="0" distB="0" distL="0" distR="0" wp14:anchorId="442F75A2" wp14:editId="4E84A039">
-            <wp:extent cx="5940425" cy="6964045"/>
-            <wp:effectExtent l="0" t="0" r="3175" b="8255"/>
-            <wp:docPr id="1" name="Рисунок 1"/>
+          <wp:inline distT="0" distB="0" distL="0" distR="0" wp14:anchorId="5B20EC61" wp14:editId="53E24C35">
+            <wp:extent cx="5940425" cy="5930265"/>
+            <wp:effectExtent l="0" t="0" r="3175" b="0"/>
+            <wp:docPr id="4" name="Рисунок 4"/>
             <wp:cNvGraphicFramePr>
               <a:graphicFrameLocks xmlns:a="http://schemas.openxmlformats.org/drawingml/2006/main" noChangeAspect="1"/>
             </wp:cNvGraphicFramePr>
@@ -999,11 +999,17 @@
               <a:graphicData uri="http://schemas.openxmlformats.org/drawingml/2006/picture">
                 <pic:pic xmlns:pic="http://schemas.openxmlformats.org/drawingml/2006/picture">
                   <pic:nvPicPr>
-                    <pic:cNvPr id="1" name=""/>
+                    <pic:cNvPr id="4" name="download.png"/>
                     <pic:cNvPicPr/>
                   </pic:nvPicPr>
                   <pic:blipFill>
-                    <a:blip r:embed="rId12"/>
+                    <a:blip r:embed="rId12">
+                      <a:extLst>
+                        <a:ext uri="{28A0092B-C50C-407E-A947-70E740481C1C}">
+                          <a14:useLocalDpi xmlns:a14="http://schemas.microsoft.com/office/drawing/2010/main" val="0"/>
+                        </a:ext>
+                      </a:extLst>
+                    </a:blip>
                     <a:stretch>
                       <a:fillRect/>
                     </a:stretch>
@@ -1011,7 +1017,7 @@
                   <pic:spPr>
                     <a:xfrm>
                       <a:off x="0" y="0"/>
-                      <a:ext cx="5940425" cy="6964045"/>
+                      <a:ext cx="5940425" cy="5930265"/>
                     </a:xfrm>
                     <a:prstGeom prst="rect">
                       <a:avLst/>
@@ -1246,7 +1252,6 @@
           <w:szCs w:val="28"/>
           <w:lang w:val="en-US"/>
         </w:rPr>
-        <w:lastRenderedPageBreak/>
         <w:t xml:space="preserve">    total=</w:t>
       </w:r>
       <w:proofErr w:type="spellStart"/>
@@ -1473,6 +1478,7 @@
           <w:color w:val="000000"/>
           <w:szCs w:val="28"/>
         </w:rPr>
+        <w:lastRenderedPageBreak/>
         <w:t>И ее результат</w:t>
       </w:r>
       <w:r>
@@ -2499,7 +2505,6 @@
           <w:sz w:val="28"/>
           <w:szCs w:val="28"/>
         </w:rPr>
-        <w:lastRenderedPageBreak/>
         <w:t>Задание 5.</w:t>
       </w:r>
     </w:p>
@@ -2521,7 +2526,16 @@
           <w:sz w:val="28"/>
           <w:szCs w:val="28"/>
         </w:rPr>
-        <w:t xml:space="preserve">Постройте простейший классификатор (например, с помощью логистической регрессии). Постройте график зависимости точности классификатора от размера обучающей выборки (50, 100, 1000, 50000). Для построения классификатора можете использовать библиотеку </w:t>
+        <w:t xml:space="preserve">Постройте простейший классификатор (например, с помощью логистической регрессии). Постройте график зависимости точности классификатора от размера обучающей выборки (50, 100, 1000, 50000). Для </w:t>
+      </w:r>
+      <w:r>
+        <w:rPr>
+          <w:color w:val="000000"/>
+          <w:sz w:val="28"/>
+          <w:szCs w:val="28"/>
+        </w:rPr>
+        <w:lastRenderedPageBreak/>
+        <w:t xml:space="preserve">построения классификатора можете использовать библиотеку </w:t>
       </w:r>
       <w:proofErr w:type="spellStart"/>
       <w:r>
@@ -3013,7 +3027,7 @@
     <w:p>
       <w:pPr>
         <w:pStyle w:val="21"/>
-        <w:jc w:val="both"/>
+        <w:jc w:val="center"/>
         <w:rPr>
           <w:szCs w:val="28"/>
           <w:lang w:val="en-US"/>
@@ -3025,12 +3039,11 @@
           <w:szCs w:val="28"/>
           <w:lang w:val="en-US"/>
         </w:rPr>
-        <w:lastRenderedPageBreak/>
         <w:drawing>
-          <wp:inline distT="0" distB="0" distL="0" distR="0" wp14:anchorId="09398468" wp14:editId="1DDE661D">
-            <wp:extent cx="5940425" cy="5052060"/>
-            <wp:effectExtent l="0" t="0" r="3175" b="0"/>
-            <wp:docPr id="3" name="Рисунок 3"/>
+          <wp:inline distT="0" distB="0" distL="0" distR="0" wp14:anchorId="0CCE36B2" wp14:editId="591D5C09">
+            <wp:extent cx="4979534" cy="3328158"/>
+            <wp:effectExtent l="0" t="0" r="0" b="0"/>
+            <wp:docPr id="5" name="Рисунок 5" descr="Изображение выглядит как снимок экрана&#10;&#10;Автоматически созданное описание"/>
             <wp:cNvGraphicFramePr>
               <a:graphicFrameLocks xmlns:a="http://schemas.openxmlformats.org/drawingml/2006/main" noChangeAspect="1"/>
             </wp:cNvGraphicFramePr>
@@ -3038,11 +3051,17 @@
               <a:graphicData uri="http://schemas.openxmlformats.org/drawingml/2006/picture">
                 <pic:pic xmlns:pic="http://schemas.openxmlformats.org/drawingml/2006/picture">
                   <pic:nvPicPr>
-                    <pic:cNvPr id="1" name=""/>
+                    <pic:cNvPr id="5" name="download.png"/>
                     <pic:cNvPicPr/>
                   </pic:nvPicPr>
                   <pic:blipFill>
-                    <a:blip r:embed="rId15"/>
+                    <a:blip r:embed="rId15">
+                      <a:extLst>
+                        <a:ext uri="{28A0092B-C50C-407E-A947-70E740481C1C}">
+                          <a14:useLocalDpi xmlns:a14="http://schemas.microsoft.com/office/drawing/2010/main" val="0"/>
+                        </a:ext>
+                      </a:extLst>
+                    </a:blip>
                     <a:stretch>
                       <a:fillRect/>
                     </a:stretch>
@@ -3050,7 +3069,7 @@
                   <pic:spPr>
                     <a:xfrm>
                       <a:off x="0" y="0"/>
-                      <a:ext cx="5940425" cy="5052060"/>
+                      <a:ext cx="4979534" cy="3328158"/>
                     </a:xfrm>
                     <a:prstGeom prst="rect">
                       <a:avLst/>
@@ -5984,6 +6003,12 @@
 </file>
 
 <file path=customXml/item1.xml><?xml version="1.0" encoding="utf-8"?>
+<p:properties xmlns:p="http://schemas.microsoft.com/office/2006/metadata/properties" xmlns:xsi="http://www.w3.org/2001/XMLSchema-instance" xmlns:pc="http://schemas.microsoft.com/office/infopath/2007/PartnerControls">
+  <documentManagement/>
+</p:properties>
+</file>
+
+<file path=customXml/item2.xml><?xml version="1.0" encoding="utf-8"?>
 <ct:contentTypeSchema xmlns:ct="http://schemas.microsoft.com/office/2006/metadata/contentType" xmlns:ma="http://schemas.microsoft.com/office/2006/metadata/properties/metaAttributes" ct:_="" ma:_="" ma:contentTypeName="Unknown Document Type" ma:contentTypeID="0x010104" ma:contentTypeVersion="0" ma:contentTypeDescription="" ma:contentTypeScope="" ma:versionID="05d83ceaa0bbd2e3bc716e6e66bd857a">
   <xsd:schema xmlns:xsd="http://www.w3.org/2001/XMLSchema" xmlns:xs="http://www.w3.org/2001/XMLSchema" xmlns:p="http://schemas.microsoft.com/office/2006/metadata/properties" targetNamespace="http://schemas.microsoft.com/office/2006/metadata/properties" ma:root="true" ma:fieldsID="b3d69fe45253d5ff147bb69036b756a7">
     <xsd:element name="properties">
@@ -6097,12 +6122,6 @@
 </ct:contentTypeSchema>
 </file>
 
-<file path=customXml/item2.xml><?xml version="1.0" encoding="utf-8"?>
-<p:properties xmlns:p="http://schemas.microsoft.com/office/2006/metadata/properties" xmlns:xsi="http://www.w3.org/2001/XMLSchema-instance" xmlns:pc="http://schemas.microsoft.com/office/infopath/2007/PartnerControls">
-  <documentManagement/>
-</p:properties>
-</file>
-
 <file path=customXml/item3.xml><?xml version="1.0" encoding="utf-8"?>
 <?mso-contentType ?>
 <FormTemplates xmlns="http://schemas.microsoft.com/sharepoint/v3/contenttype/forms">
@@ -6117,6 +6136,15 @@
 </file>
 
 <file path=customXml/itemProps1.xml><?xml version="1.0" encoding="utf-8"?>
+<ds:datastoreItem xmlns:ds="http://schemas.openxmlformats.org/officeDocument/2006/customXml" ds:itemID="{B0BAA579-85D2-4D47-B434-E63D32953899}">
+  <ds:schemaRefs>
+    <ds:schemaRef ds:uri="http://schemas.microsoft.com/office/2006/metadata/properties"/>
+    <ds:schemaRef ds:uri="http://schemas.microsoft.com/office/infopath/2007/PartnerControls"/>
+  </ds:schemaRefs>
+</ds:datastoreItem>
+</file>
+
+<file path=customXml/itemProps2.xml><?xml version="1.0" encoding="utf-8"?>
 <ds:datastoreItem xmlns:ds="http://schemas.openxmlformats.org/officeDocument/2006/customXml" ds:itemID="{6F6279C9-D165-4734-9793-04794CDAC691}">
   <ds:schemaRefs>
     <ds:schemaRef ds:uri="http://schemas.microsoft.com/office/2006/metadata/contentType"/>
@@ -6132,15 +6160,6 @@
 </ds:datastoreItem>
 </file>
 
-<file path=customXml/itemProps2.xml><?xml version="1.0" encoding="utf-8"?>
-<ds:datastoreItem xmlns:ds="http://schemas.openxmlformats.org/officeDocument/2006/customXml" ds:itemID="{B0BAA579-85D2-4D47-B434-E63D32953899}">
-  <ds:schemaRefs>
-    <ds:schemaRef ds:uri="http://schemas.microsoft.com/office/2006/metadata/properties"/>
-    <ds:schemaRef ds:uri="http://schemas.microsoft.com/office/infopath/2007/PartnerControls"/>
-  </ds:schemaRefs>
-</ds:datastoreItem>
-</file>
-
 <file path=customXml/itemProps3.xml><?xml version="1.0" encoding="utf-8"?>
 <ds:datastoreItem xmlns:ds="http://schemas.openxmlformats.org/officeDocument/2006/customXml" ds:itemID="{D541322E-368C-4CAF-B6A7-B6B227612E2F}">
   <ds:schemaRefs>
@@ -6150,7 +6169,7 @@
 </file>
 
 <file path=customXml/itemProps4.xml><?xml version="1.0" encoding="utf-8"?>
-<ds:datastoreItem xmlns:ds="http://schemas.openxmlformats.org/officeDocument/2006/customXml" ds:itemID="{740F68A2-9F2F-4234-A0B9-1AF84699276D}">
+<ds:datastoreItem xmlns:ds="http://schemas.openxmlformats.org/officeDocument/2006/customXml" ds:itemID="{FC13AB7A-DEDD-4434-A2A6-FABED7A847D1}">
   <ds:schemaRefs>
     <ds:schemaRef ds:uri="http://schemas.openxmlformats.org/officeDocument/2006/bibliography"/>
   </ds:schemaRefs>

</xml_diff>